<commit_message>
in/xem trước : xuất khác> vt,tb trong thời gian bh
</commit_message>
<xml_diff>
--- a/src/main/resources/reports/xuatcuutrovientro/Biên bản lấy mẫu bàn giao mẫu vật tư.docx
+++ b/src/main/resources/reports/xuatcuutrovientro/Biên bản lấy mẫu bàn giao mẫu vật tư.docx
@@ -208,7 +208,7 @@
           <w:caps/>
           <w:sz w:val="32"/>
         </w:rPr>
-        <w:instrText xml:space="preserve"> MERGEFIELD  $!data.tenCloaiVthh  \* MERGEFORMAT </w:instrText>
+        <w:instrText xml:space="preserve"> MERGEFIELD  $!data.tenCloaiVthh.toUpperCase()  \* MERGEFORMAT </w:instrText>
       </w:r>
       <w:r>
         <w:rPr>
@@ -225,7 +225,7 @@
           <w:noProof/>
           <w:sz w:val="32"/>
         </w:rPr>
-        <w:t>«$!data.tenCloaiVthh»</w:t>
+        <w:t>«$!data.tenCloaiVthh.toUpperCase()»</w:t>
       </w:r>
       <w:r>
         <w:rPr>
@@ -268,14 +268,27 @@
       <w:r>
         <w:t xml:space="preserve"> </w:t>
       </w:r>
-      <w:fldSimple w:instr=" MERGEFIELD  $!data.soQdGiaoNvXh  \* MERGEFORMAT ">
-        <w:r>
-          <w:rPr>
-            <w:noProof/>
-          </w:rPr>
-          <w:t>«$!data.soQdGiaoNvXh»</w:t>
-        </w:r>
-      </w:fldSimple>
+      <w:r>
+        <w:fldChar w:fldCharType="begin"/>
+      </w:r>
+      <w:r>
+        <w:instrText xml:space="preserve"> MERGEFIELD  $!data.soQdGiaoNvXh  \* MERGEFORMAT </w:instrText>
+      </w:r>
+      <w:r>
+        <w:fldChar w:fldCharType="separate"/>
+      </w:r>
+      <w:r>
+        <w:rPr>
+          <w:noProof/>
+        </w:rPr>
+        <w:t>«$!data.soQdGiaoNvXh»</w:t>
+      </w:r>
+      <w:r>
+        <w:rPr>
+          <w:noProof/>
+        </w:rPr>
+        <w:fldChar w:fldCharType="end"/>
+      </w:r>
       <w:r>
         <w:t xml:space="preserve"> ký ngày </w:t>
       </w:r>
@@ -367,14 +380,27 @@
       <w:r>
         <w:t xml:space="preserve">, tại </w:t>
       </w:r>
-      <w:fldSimple w:instr=" MERGEFIELD  $!data.tenDvi  \* MERGEFORMAT ">
-        <w:r>
-          <w:rPr>
-            <w:noProof/>
-          </w:rPr>
-          <w:t>«$!data.tenDvi»</w:t>
-        </w:r>
-      </w:fldSimple>
+      <w:r>
+        <w:fldChar w:fldCharType="begin"/>
+      </w:r>
+      <w:r>
+        <w:instrText xml:space="preserve"> MERGEFIELD  $!data.tenDvi  \* MERGEFORMAT </w:instrText>
+      </w:r>
+      <w:r>
+        <w:fldChar w:fldCharType="separate"/>
+      </w:r>
+      <w:r>
+        <w:rPr>
+          <w:noProof/>
+        </w:rPr>
+        <w:t>«$!data.tenDvi»</w:t>
+      </w:r>
+      <w:r>
+        <w:rPr>
+          <w:noProof/>
+        </w:rPr>
+        <w:fldChar w:fldCharType="end"/>
+      </w:r>
       <w:r>
         <w:t>, chúng tôi gồm:</w:t>
       </w:r>
@@ -713,19 +739,274 @@
       <w:r>
         <w:t xml:space="preserve">kỹ thuật của </w:t>
       </w:r>
-      <w:fldSimple w:instr=" MERGEFIELD  $!data.tenCloaiVthh  \* MERGEFORMAT ">
+      <w:r>
+        <w:fldChar w:fldCharType="begin"/>
+      </w:r>
+      <w:r>
+        <w:instrText xml:space="preserve"> MERGEFIELD  $!data.tenCloaiVthh  \* MERGEFORMAT </w:instrText>
+      </w:r>
+      <w:r>
+        <w:fldChar w:fldCharType="separate"/>
+      </w:r>
+      <w:r>
+        <w:rPr>
+          <w:noProof/>
+        </w:rPr>
+        <w:t>«$!data.tenCloaiVthh»</w:t>
+      </w:r>
+      <w:r>
+        <w:rPr>
+          <w:noProof/>
+        </w:rPr>
+        <w:fldChar w:fldCharType="end"/>
+      </w:r>
+      <w:r>
+        <w:t xml:space="preserve"> </w:t>
+      </w:r>
+      <w:r>
+        <w:t xml:space="preserve">tại </w:t>
+      </w:r>
+      <w:r>
+        <w:fldChar w:fldCharType="begin"/>
+      </w:r>
+      <w:r>
+        <w:instrText xml:space="preserve"> MERGEFIELD  $!data.tenDvi  \* MERGEFORMAT </w:instrText>
+      </w:r>
+      <w:r>
+        <w:fldChar w:fldCharType="separate"/>
+      </w:r>
+      <w:r>
+        <w:rPr>
+          <w:noProof/>
+        </w:rPr>
+        <w:t>«$!data.tenDvi»</w:t>
+      </w:r>
+      <w:r>
+        <w:rPr>
+          <w:noProof/>
+        </w:rPr>
+        <w:fldChar w:fldCharType="end"/>
+      </w:r>
+      <w:r>
+        <w:t xml:space="preserve"> </w:t>
+      </w:r>
+      <w:r>
+        <w:t xml:space="preserve">thuộc </w:t>
+      </w:r>
+      <w:r>
+        <w:fldChar w:fldCharType="begin"/>
+      </w:r>
+      <w:r>
+        <w:instrText xml:space="preserve"> MERGEFIELD  $!data.tenDviCha  \* MERGEFORMAT </w:instrText>
+      </w:r>
+      <w:r>
+        <w:fldChar w:fldCharType="separate"/>
+      </w:r>
+      <w:r>
+        <w:rPr>
+          <w:noProof/>
+        </w:rPr>
+        <w:t>«$!data.tenDviCha»</w:t>
+      </w:r>
+      <w:r>
+        <w:rPr>
+          <w:noProof/>
+        </w:rPr>
+        <w:fldChar w:fldCharType="end"/>
+      </w:r>
+      <w:r>
+        <w:t>, cụ thể như sau:</w:t>
+      </w:r>
+    </w:p>
+    <w:p>
+      <w:pPr>
+        <w:spacing w:before="40" w:after="120"/>
+        <w:jc w:val="both"/>
+        <w:rPr>
+          <w:b/>
+        </w:rPr>
+      </w:pPr>
+      <w:r>
+        <w:rPr>
+          <w:b/>
+        </w:rPr>
+        <w:t>II. Nội dung lấy mẫu:</w:t>
+      </w:r>
+    </w:p>
+    <w:p>
+      <w:pPr>
+        <w:pStyle w:val="ListParagraph"/>
+        <w:numPr>
+          <w:ilvl w:val="0"/>
+          <w:numId w:val="40"/>
+        </w:numPr>
+        <w:spacing w:before="40" w:after="120" w:line="360" w:lineRule="auto"/>
+        <w:jc w:val="both"/>
+        <w:rPr>
+          <w:color w:val="000000"/>
+          <w:lang w:val="nl-NL"/>
+        </w:rPr>
+      </w:pPr>
+      <w:r>
+        <w:t xml:space="preserve">Số lượng mẫu hàng kiểm tra: </w:t>
+      </w:r>
+      <w:r>
+        <w:fldChar w:fldCharType="begin"/>
+      </w:r>
+      <w:r>
+        <w:instrText xml:space="preserve"> MERGEFIELD  $!data.soLuongMau  \* MERGEFORMAT </w:instrText>
+      </w:r>
+      <w:r>
+        <w:fldChar w:fldCharType="separate"/>
+      </w:r>
+      <w:r>
+        <w:rPr>
+          <w:noProof/>
+        </w:rPr>
+        <w:t>«$!data.soLuongMau»</w:t>
+      </w:r>
+      <w:r>
+        <w:rPr>
+          <w:noProof/>
+        </w:rPr>
+        <w:fldChar w:fldCharType="end"/>
+      </w:r>
+      <w:r>
+        <w:t xml:space="preserve"> </w:t>
+      </w:r>
+      <w:r>
+        <w:fldChar w:fldCharType="begin"/>
+      </w:r>
+      <w:r>
+        <w:instrText xml:space="preserve"> MERGEFIELD  $!data.doViTinh  \* MERGEFORMAT </w:instrText>
+      </w:r>
+      <w:r>
+        <w:fldChar w:fldCharType="separate"/>
+      </w:r>
+      <w:r>
+        <w:rPr>
+          <w:noProof/>
+        </w:rPr>
+        <w:t>«$!data.doViTinh»</w:t>
+      </w:r>
+      <w:r>
+        <w:rPr>
+          <w:noProof/>
+        </w:rPr>
+        <w:fldChar w:fldCharType="end"/>
+      </w:r>
+    </w:p>
+    <w:p>
+      <w:pPr>
+        <w:pStyle w:val="ListParagraph"/>
+        <w:numPr>
+          <w:ilvl w:val="0"/>
+          <w:numId w:val="40"/>
+        </w:numPr>
+        <w:spacing w:before="40" w:after="120" w:line="360" w:lineRule="auto"/>
+        <w:jc w:val="both"/>
+        <w:rPr>
+          <w:color w:val="000000"/>
+          <w:lang w:val="nl-NL"/>
+        </w:rPr>
+      </w:pPr>
+      <w:r>
+        <w:t>Thực hiện lấy mẫu:</w:t>
+      </w:r>
+    </w:p>
+    <w:p>
+      <w:pPr>
+        <w:pStyle w:val="ListParagraph"/>
+        <w:spacing w:before="40" w:after="120" w:line="360" w:lineRule="auto"/>
+        <w:jc w:val="both"/>
+      </w:pPr>
+      <w:r>
+        <w:t xml:space="preserve">2.1. Phương pháp lấy mẫu: </w:t>
+      </w:r>
+      <w:r>
+        <w:fldChar w:fldCharType="begin"/>
+      </w:r>
+      <w:r>
+        <w:instrText xml:space="preserve"> MERGEFIELD  $!data.ppLayMa</w:instrText>
+      </w:r>
+      <w:r>
+        <w:instrText xml:space="preserve">u  \* MERGEFORMAT </w:instrText>
+      </w:r>
+      <w:r>
+        <w:fldChar w:fldCharType="separate"/>
+      </w:r>
+      <w:r>
+        <w:rPr>
+          <w:noProof/>
+        </w:rPr>
+        <w:t>«$!data.ppLayMau»</w:t>
+      </w:r>
+      <w:r>
+        <w:rPr>
+          <w:noProof/>
+        </w:rPr>
+        <w:fldChar w:fldCharType="end"/>
+      </w:r>
+    </w:p>
+    <w:p>
+      <w:pPr>
+        <w:pStyle w:val="ListParagraph"/>
+        <w:numPr>
+          <w:ilvl w:val="0"/>
+          <w:numId w:val="40"/>
+        </w:numPr>
+        <w:spacing w:before="40" w:after="120" w:line="360" w:lineRule="auto"/>
+        <w:jc w:val="both"/>
+        <w:rPr>
+          <w:color w:val="000000"/>
+          <w:lang w:val="nl-NL"/>
+        </w:rPr>
+      </w:pPr>
+      <w:r>
+        <w:t>Các chỉ tiêu chất lượng cần kiểm tra</w:t>
+      </w:r>
+    </w:p>
+    <w:p>
+      <w:pPr>
+        <w:pStyle w:val="ListParagraph"/>
+        <w:spacing w:before="40" w:after="120" w:line="360" w:lineRule="auto"/>
+        <w:jc w:val="both"/>
+      </w:pPr>
+      <w:fldSimple w:instr=" MERGEFIELD  $!data.chiTieuKiemTra  \* MERGEFORMAT ">
         <w:r>
           <w:rPr>
             <w:noProof/>
           </w:rPr>
-          <w:t>«$!data.tenCloaiVthh»</w:t>
+          <w:t>«$!data.chiTieuKiemTra»</w:t>
         </w:r>
       </w:fldSimple>
-      <w:r>
-        <w:t xml:space="preserve"> </w:t>
-      </w:r>
-      <w:r>
-        <w:t xml:space="preserve">tại </w:t>
+    </w:p>
+    <w:p>
+      <w:pPr>
+        <w:pStyle w:val="ListParagraph"/>
+        <w:numPr>
+          <w:ilvl w:val="0"/>
+          <w:numId w:val="40"/>
+        </w:numPr>
+        <w:spacing w:before="40" w:after="120" w:line="360" w:lineRule="auto"/>
+        <w:jc w:val="both"/>
+        <w:rPr>
+          <w:color w:val="000000"/>
+          <w:lang w:val="nl-NL"/>
+        </w:rPr>
+      </w:pPr>
+      <w:r>
+        <w:t>Niêm phong trên mẫu</w:t>
+      </w:r>
+    </w:p>
+    <w:p>
+      <w:pPr>
+        <w:spacing w:before="40" w:after="120"/>
+        <w:ind w:left="360" w:firstLine="360"/>
+        <w:jc w:val="both"/>
+      </w:pPr>
+      <w:r>
+        <w:t xml:space="preserve">Mẫu được dán kín, được niêm phong và đóng dấu của </w:t>
       </w:r>
       <w:fldSimple w:instr=" MERGEFIELD  $!data.tenDvi  \* MERGEFORMAT ">
         <w:r>
@@ -736,228 +1017,6 @@
         </w:r>
       </w:fldSimple>
       <w:r>
-        <w:t xml:space="preserve"> </w:t>
-      </w:r>
-      <w:r>
-        <w:t xml:space="preserve">thuộc </w:t>
-      </w:r>
-      <w:r>
-        <w:fldChar w:fldCharType="begin"/>
-      </w:r>
-      <w:r>
-        <w:instrText xml:space="preserve"> MERGEFIELD  $!data.tenDvi  \* MERGEFORMAT </w:instrText>
-      </w:r>
-      <w:r>
-        <w:fldChar w:fldCharType="separate"/>
-      </w:r>
-      <w:r>
-        <w:rPr>
-          <w:noProof/>
-        </w:rPr>
-        <w:t>«$!data.tenDvi</w:t>
-      </w:r>
-      <w:r>
-        <w:rPr>
-          <w:noProof/>
-        </w:rPr>
-        <w:t>Cha</w:t>
-      </w:r>
-      <w:r>
-        <w:rPr>
-          <w:noProof/>
-        </w:rPr>
-        <w:t>»</w:t>
-      </w:r>
-      <w:r>
-        <w:fldChar w:fldCharType="end"/>
-      </w:r>
-      <w:r>
-        <w:t>, cụ thể như sau:</w:t>
-      </w:r>
-    </w:p>
-    <w:p>
-      <w:pPr>
-        <w:spacing w:before="40" w:after="120"/>
-        <w:jc w:val="both"/>
-        <w:rPr>
-          <w:b/>
-        </w:rPr>
-      </w:pPr>
-      <w:r>
-        <w:rPr>
-          <w:b/>
-        </w:rPr>
-        <w:t>II. Nội dung lấy mẫu:</w:t>
-      </w:r>
-    </w:p>
-    <w:p>
-      <w:pPr>
-        <w:pStyle w:val="ListParagraph"/>
-        <w:numPr>
-          <w:ilvl w:val="0"/>
-          <w:numId w:val="40"/>
-        </w:numPr>
-        <w:spacing w:before="40" w:after="120" w:line="360" w:lineRule="auto"/>
-        <w:jc w:val="both"/>
-        <w:rPr>
-          <w:color w:val="000000"/>
-          <w:lang w:val="nl-NL"/>
-        </w:rPr>
-      </w:pPr>
-      <w:r>
-        <w:t xml:space="preserve">Số lượng mẫu hàng kiểm tra: </w:t>
-      </w:r>
-      <w:fldSimple w:instr=" MERGEFIELD  $!data.soLuongMau  \* MERGEFORMAT ">
-        <w:r>
-          <w:rPr>
-            <w:noProof/>
-          </w:rPr>
-          <w:t>«$!data.soLuongMau»</w:t>
-        </w:r>
-      </w:fldSimple>
-      <w:r>
-        <w:t xml:space="preserve"> </w:t>
-      </w:r>
-      <w:fldSimple w:instr=" MERGEFIELD  $!data.doViTinh  \* MERGEFORMAT ">
-        <w:r>
-          <w:rPr>
-            <w:noProof/>
-          </w:rPr>
-          <w:t>«$!data.doViTinh»</w:t>
-        </w:r>
-      </w:fldSimple>
-    </w:p>
-    <w:p>
-      <w:pPr>
-        <w:pStyle w:val="ListParagraph"/>
-        <w:numPr>
-          <w:ilvl w:val="0"/>
-          <w:numId w:val="40"/>
-        </w:numPr>
-        <w:spacing w:before="40" w:after="120" w:line="360" w:lineRule="auto"/>
-        <w:jc w:val="both"/>
-        <w:rPr>
-          <w:color w:val="000000"/>
-          <w:lang w:val="nl-NL"/>
-        </w:rPr>
-      </w:pPr>
-      <w:r>
-        <w:t>Thực hiện lấy mẫu:</w:t>
-      </w:r>
-    </w:p>
-    <w:p>
-      <w:pPr>
-        <w:pStyle w:val="ListParagraph"/>
-        <w:spacing w:before="40" w:after="120" w:line="360" w:lineRule="auto"/>
-        <w:jc w:val="both"/>
-      </w:pPr>
-      <w:r>
-        <w:t xml:space="preserve">2.1. Phương pháp lấy mẫu: </w:t>
-      </w:r>
-      <w:fldSimple w:instr=" MERGEFIELD  $!data.ppLayMau  \* MERGEFORMAT ">
-        <w:r>
-          <w:rPr>
-            <w:noProof/>
-          </w:rPr>
-          <w:t>«$!data.ppLayMau»</w:t>
-        </w:r>
-      </w:fldSimple>
-    </w:p>
-    <w:p>
-      <w:pPr>
-        <w:pStyle w:val="ListParagraph"/>
-        <w:numPr>
-          <w:ilvl w:val="0"/>
-          <w:numId w:val="40"/>
-        </w:numPr>
-        <w:spacing w:before="40" w:after="120" w:line="360" w:lineRule="auto"/>
-        <w:jc w:val="both"/>
-        <w:rPr>
-          <w:color w:val="000000"/>
-          <w:lang w:val="nl-NL"/>
-        </w:rPr>
-      </w:pPr>
-      <w:r>
-        <w:t>Các chỉ tiêu chất lượng cần kiểm tra</w:t>
-      </w:r>
-    </w:p>
-    <w:bookmarkStart w:id="0" w:name="_GoBack"/>
-    <w:bookmarkEnd w:id="0"/>
-    <w:p>
-      <w:pPr>
-        <w:pStyle w:val="ListParagraph"/>
-        <w:numPr>
-          <w:ilvl w:val="0"/>
-          <w:numId w:val="40"/>
-        </w:numPr>
-        <w:spacing w:before="40" w:after="120" w:line="360" w:lineRule="auto"/>
-        <w:jc w:val="both"/>
-      </w:pPr>
-      <w:r>
-        <w:fldChar w:fldCharType="begin"/>
-      </w:r>
-      <w:r>
-        <w:instrText xml:space="preserve"> MERGEFIELD  $!data.ppLayMau  \* MERGEFORMAT </w:instrText>
-      </w:r>
-      <w:r>
-        <w:fldChar w:fldCharType="separate"/>
-      </w:r>
-      <w:r>
-        <w:rPr>
-          <w:noProof/>
-        </w:rPr>
-        <w:t>«$!data.ppLayMau»</w:t>
-      </w:r>
-      <w:r>
-        <w:fldChar w:fldCharType="end"/>
-      </w:r>
-    </w:p>
-    <w:p>
-      <w:pPr>
-        <w:pStyle w:val="ListParagraph"/>
-        <w:numPr>
-          <w:ilvl w:val="0"/>
-          <w:numId w:val="40"/>
-        </w:numPr>
-        <w:spacing w:before="40" w:after="120" w:line="360" w:lineRule="auto"/>
-        <w:jc w:val="both"/>
-        <w:rPr>
-          <w:color w:val="000000"/>
-          <w:lang w:val="nl-NL"/>
-        </w:rPr>
-      </w:pPr>
-      <w:r>
-        <w:t>Niêm phong trên mẫu</w:t>
-      </w:r>
-    </w:p>
-    <w:p>
-      <w:pPr>
-        <w:spacing w:before="40" w:after="120"/>
-        <w:ind w:left="360" w:firstLine="360"/>
-        <w:jc w:val="both"/>
-      </w:pPr>
-      <w:r>
-        <w:t xml:space="preserve">Mẫu được dán kín, được niêm phong và đóng dấu của </w:t>
-      </w:r>
-      <w:r>
-        <w:fldChar w:fldCharType="begin"/>
-      </w:r>
-      <w:r>
-        <w:instrText xml:space="preserve"> MERGEFIELD  $!data.tenDvi  \* MERGEFORMAT </w:instrText>
-      </w:r>
-      <w:r>
-        <w:fldChar w:fldCharType="separate"/>
-      </w:r>
-      <w:r>
-        <w:rPr>
-          <w:noProof/>
-        </w:rPr>
-        <w:t>«$!data.tenDvi»</w:t>
-      </w:r>
-      <w:r>
-        <w:fldChar w:fldCharType="end"/>
-      </w:r>
-      <w:r>
         <w:t>, có chữ ký đại diện của tham gia lấy mẫu theo quy định.</w:t>
       </w:r>
     </w:p>
@@ -990,10 +1049,10 @@
         <w:tblLook w:val="01E0" w:firstRow="1" w:lastRow="1" w:firstColumn="1" w:lastColumn="1" w:noHBand="0" w:noVBand="0"/>
       </w:tblPr>
       <w:tblGrid>
-        <w:gridCol w:w="4283"/>
+        <w:gridCol w:w="4666"/>
         <w:gridCol w:w="2681"/>
-        <w:gridCol w:w="1769"/>
-        <w:gridCol w:w="1707"/>
+        <w:gridCol w:w="1651"/>
+        <w:gridCol w:w="1442"/>
       </w:tblGrid>
       <w:tr>
         <w:trPr>
@@ -1031,7 +1090,7 @@
               <w:rPr>
                 <w:b/>
               </w:rPr>
-              <w:instrText xml:space="preserve"> MERGEFIELD  $!data.tenDvi  \* MERGEFORMAT </w:instrText>
+              <w:instrText xml:space="preserve"> MERGEFIELD  $!data.tenDviCha.toUpperCase()  \* MERGEFORMAT </w:instrText>
             </w:r>
             <w:r>
               <w:rPr>
@@ -1044,7 +1103,7 @@
                 <w:b/>
                 <w:noProof/>
               </w:rPr>
-              <w:t>«$!data.tenDviCha»</w:t>
+              <w:t>«$!data.tenDviCha.toUpperCase()»</w:t>
             </w:r>
             <w:r>
               <w:rPr>
@@ -1074,17 +1133,41 @@
               <w:rPr>
                 <w:b/>
               </w:rPr>
-              <w:t>ĐẠI DIỆN [ĐƠN VỊ]</w:t>
+              <w:t xml:space="preserve">ĐẠI DIỆN </w:t>
             </w:r>
             <w:r>
               <w:rPr>
                 <w:b/>
-                <w:i/>
-                <w:color w:val="000000"/>
-                <w:lang w:val="nl-NL"/>
-              </w:rPr>
-              <w:t xml:space="preserve"> </w:t>
-            </w:r>
+              </w:rPr>
+              <w:fldChar w:fldCharType="begin"/>
+            </w:r>
+            <w:r>
+              <w:rPr>
+                <w:b/>
+              </w:rPr>
+              <w:instrText xml:space="preserve"> MERGEFIELD  $!data.tenDvi.toUpperCase()  \* MERGEFORMAT </w:instrText>
+            </w:r>
+            <w:r>
+              <w:rPr>
+                <w:b/>
+              </w:rPr>
+              <w:fldChar w:fldCharType="separate"/>
+            </w:r>
+            <w:r>
+              <w:rPr>
+                <w:b/>
+                <w:noProof/>
+              </w:rPr>
+              <w:t>«$!data.tenDvi.toUpperCase()»</w:t>
+            </w:r>
+            <w:r>
+              <w:rPr>
+                <w:b/>
+              </w:rPr>
+              <w:fldChar w:fldCharType="end"/>
+            </w:r>
+            <w:bookmarkStart w:id="0" w:name="_GoBack"/>
+            <w:bookmarkEnd w:id="0"/>
           </w:p>
         </w:tc>
       </w:tr>
@@ -1156,14 +1239,27 @@
                 <w:lang w:val="nl-NL"/>
               </w:rPr>
             </w:pPr>
-            <w:fldSimple w:instr=" MERGEFIELD  $!data.ktvBaoQuan  \* MERGEFORMAT ">
-              <w:r>
-                <w:rPr>
-                  <w:noProof/>
-                </w:rPr>
-                <w:t>«$!data.ktvBaoQuan»</w:t>
-              </w:r>
-            </w:fldSimple>
+            <w:r>
+              <w:fldChar w:fldCharType="begin"/>
+            </w:r>
+            <w:r>
+              <w:instrText xml:space="preserve"> MERGEFIELD  $!data.ktvBaoQuan  \* MERGEFORMAT </w:instrText>
+            </w:r>
+            <w:r>
+              <w:fldChar w:fldCharType="separate"/>
+            </w:r>
+            <w:r>
+              <w:rPr>
+                <w:noProof/>
+              </w:rPr>
+              <w:t>«$!data.ktvBaoQuan»</w:t>
+            </w:r>
+            <w:r>
+              <w:rPr>
+                <w:noProof/>
+              </w:rPr>
+              <w:fldChar w:fldCharType="end"/>
+            </w:r>
           </w:p>
         </w:tc>
         <w:tc>

</xml_diff>